<commit_message>
ultimos cambios en los test
</commit_message>
<xml_diff>
--- a/Space-Invaders-Practica/src/test/java/space_invaders/sprites/resultados/Test Clase Shot.docx
+++ b/Space-Invaders-Practica/src/test/java/space_invaders/sprites/resultados/Test Clase Shot.docx
@@ -26,6 +26,60 @@
         <w:t>Shot</w:t>
       </w:r>
       <w:proofErr w:type="spellEnd"/>
+      <w:r>
+        <w:rPr>
+          <w:noProof/>
+        </w:rPr>
+        <w:drawing>
+          <wp:anchor distT="0" distB="0" distL="114300" distR="114300" simplePos="0" relativeHeight="251658240" behindDoc="0" locked="0" layoutInCell="1" allowOverlap="1" wp14:anchorId="1B4ACDA1" wp14:editId="449C3859">
+            <wp:simplePos x="0" y="0"/>
+            <wp:positionH relativeFrom="column">
+              <wp:posOffset>0</wp:posOffset>
+            </wp:positionH>
+            <wp:positionV relativeFrom="paragraph">
+              <wp:posOffset>485140</wp:posOffset>
+            </wp:positionV>
+            <wp:extent cx="5400040" cy="381635"/>
+            <wp:effectExtent l="0" t="0" r="0" b="0"/>
+            <wp:wrapNone/>
+            <wp:docPr id="716127630" name="Imagen 1"/>
+            <wp:cNvGraphicFramePr>
+              <a:graphicFrameLocks xmlns:a="http://schemas.openxmlformats.org/drawingml/2006/main" noChangeAspect="1"/>
+            </wp:cNvGraphicFramePr>
+            <a:graphic xmlns:a="http://schemas.openxmlformats.org/drawingml/2006/main">
+              <a:graphicData uri="http://schemas.openxmlformats.org/drawingml/2006/picture">
+                <pic:pic xmlns:pic="http://schemas.openxmlformats.org/drawingml/2006/picture">
+                  <pic:nvPicPr>
+                    <pic:cNvPr id="716127630" name=""/>
+                    <pic:cNvPicPr/>
+                  </pic:nvPicPr>
+                  <pic:blipFill>
+                    <a:blip r:embed="rId5">
+                      <a:extLst>
+                        <a:ext uri="{28A0092B-C50C-407E-A947-70E740481C1C}">
+                          <a14:useLocalDpi xmlns:a14="http://schemas.microsoft.com/office/drawing/2010/main" val="0"/>
+                        </a:ext>
+                      </a:extLst>
+                    </a:blip>
+                    <a:stretch>
+                      <a:fillRect/>
+                    </a:stretch>
+                  </pic:blipFill>
+                  <pic:spPr>
+                    <a:xfrm>
+                      <a:off x="0" y="0"/>
+                      <a:ext cx="5400040" cy="381635"/>
+                    </a:xfrm>
+                    <a:prstGeom prst="rect">
+                      <a:avLst/>
+                    </a:prstGeom>
+                  </pic:spPr>
+                </pic:pic>
+              </a:graphicData>
+            </a:graphic>
+          </wp:anchor>
+        </w:drawing>
+      </w:r>
     </w:p>
     <w:p>
       <w:pPr>
@@ -75,6 +129,9 @@
     <w:p>
       <w:pPr>
         <w:jc w:val="both"/>
+        <w:rPr>
+          <w:u w:val="single"/>
+        </w:rPr>
       </w:pPr>
     </w:p>
     <w:p>
@@ -373,14 +430,7 @@
           <w:bCs/>
         </w:rPr>
         <w:lastRenderedPageBreak/>
-        <w:t xml:space="preserve">3) </w:t>
-      </w:r>
-      <w:r>
-        <w:rPr>
-          <w:b/>
-          <w:bCs/>
-        </w:rPr>
-        <w:t>Tipos de Pruebas de Equivalencia</w:t>
+        <w:t>3) Tipos de Pruebas de Equivalencia</w:t>
       </w:r>
     </w:p>
     <w:p>
@@ -488,14 +538,7 @@
           <w:b/>
           <w:bCs/>
         </w:rPr>
-        <w:t xml:space="preserve">4) </w:t>
-      </w:r>
-      <w:r>
-        <w:rPr>
-          <w:b/>
-          <w:bCs/>
-        </w:rPr>
-        <w:t>Paso 1: Definir las Clases de Equivalencia</w:t>
+        <w:t>4) Paso 1: Definir las Clases de Equivalencia</w:t>
       </w:r>
     </w:p>
     <w:tbl>
@@ -804,13 +847,7 @@
               <w:jc w:val="center"/>
             </w:pPr>
             <w:r>
-              <w:t xml:space="preserve">Clases </w:t>
-            </w:r>
-            <w:r>
-              <w:t xml:space="preserve">No </w:t>
-            </w:r>
-            <w:r>
-              <w:t>Validas</w:t>
+              <w:t>Clases No Validas</w:t>
             </w:r>
           </w:p>
         </w:tc>
@@ -1057,6 +1094,7 @@
         <w:tc>
           <w:tcPr>
             <w:tcW w:w="1869" w:type="dxa"/>
+            <w:vAlign w:val="center"/>
           </w:tcPr>
           <w:p>
             <w:pPr>
@@ -1070,6 +1108,7 @@
         <w:tc>
           <w:tcPr>
             <w:tcW w:w="1263" w:type="dxa"/>
+            <w:vAlign w:val="center"/>
           </w:tcPr>
           <w:p>
             <w:pPr>
@@ -1083,6 +1122,7 @@
         <w:tc>
           <w:tcPr>
             <w:tcW w:w="1262" w:type="dxa"/>
+            <w:vAlign w:val="center"/>
           </w:tcPr>
           <w:p>
             <w:pPr>
@@ -1096,6 +1136,7 @@
         <w:tc>
           <w:tcPr>
             <w:tcW w:w="1203" w:type="dxa"/>
+            <w:vAlign w:val="center"/>
           </w:tcPr>
           <w:p>
             <w:pPr>
@@ -1109,6 +1150,7 @@
         <w:tc>
           <w:tcPr>
             <w:tcW w:w="2195" w:type="dxa"/>
+            <w:vAlign w:val="center"/>
           </w:tcPr>
           <w:p>
             <w:pPr>
@@ -1127,6 +1169,7 @@
         <w:tc>
           <w:tcPr>
             <w:tcW w:w="1869" w:type="dxa"/>
+            <w:vAlign w:val="center"/>
           </w:tcPr>
           <w:p>
             <w:pPr>
@@ -1140,6 +1183,7 @@
         <w:tc>
           <w:tcPr>
             <w:tcW w:w="1263" w:type="dxa"/>
+            <w:vAlign w:val="center"/>
           </w:tcPr>
           <w:p>
             <w:pPr>
@@ -1153,6 +1197,7 @@
         <w:tc>
           <w:tcPr>
             <w:tcW w:w="1262" w:type="dxa"/>
+            <w:vAlign w:val="center"/>
           </w:tcPr>
           <w:p>
             <w:pPr>
@@ -1166,6 +1211,7 @@
         <w:tc>
           <w:tcPr>
             <w:tcW w:w="1203" w:type="dxa"/>
+            <w:vAlign w:val="center"/>
           </w:tcPr>
           <w:p>
             <w:pPr>
@@ -1179,6 +1225,7 @@
         <w:tc>
           <w:tcPr>
             <w:tcW w:w="2195" w:type="dxa"/>
+            <w:vAlign w:val="center"/>
           </w:tcPr>
           <w:p>
             <w:pPr>
@@ -1197,6 +1244,7 @@
         <w:tc>
           <w:tcPr>
             <w:tcW w:w="1869" w:type="dxa"/>
+            <w:vAlign w:val="center"/>
           </w:tcPr>
           <w:p>
             <w:pPr>
@@ -1210,6 +1258,7 @@
         <w:tc>
           <w:tcPr>
             <w:tcW w:w="1263" w:type="dxa"/>
+            <w:vAlign w:val="center"/>
           </w:tcPr>
           <w:p>
             <w:pPr>
@@ -1226,6 +1275,7 @@
         <w:tc>
           <w:tcPr>
             <w:tcW w:w="1262" w:type="dxa"/>
+            <w:vAlign w:val="center"/>
           </w:tcPr>
           <w:p>
             <w:pPr>
@@ -1239,6 +1289,7 @@
         <w:tc>
           <w:tcPr>
             <w:tcW w:w="1203" w:type="dxa"/>
+            <w:vAlign w:val="center"/>
           </w:tcPr>
           <w:p>
             <w:pPr>
@@ -1252,6 +1303,7 @@
         <w:tc>
           <w:tcPr>
             <w:tcW w:w="2195" w:type="dxa"/>
+            <w:vAlign w:val="center"/>
           </w:tcPr>
           <w:p>
             <w:pPr>
@@ -2619,13 +2671,7 @@
         <w:t>:</w:t>
       </w:r>
       <w:r>
-        <w:t xml:space="preserve"> Esta prueba verifica </w:t>
-      </w:r>
-      <w:r>
-        <w:t>que,</w:t>
-      </w:r>
-      <w:r>
-        <w:t xml:space="preserve"> al crear un nuevo disparo, se inicialice correctamente. La expectativa de que las coordenadas sean (0, 0) y que el disparo sea visible es clave para asegurarte de que el disparo comienza en la posición correcta. Esto está relacionado con el </w:t>
+        <w:t xml:space="preserve"> Esta prueba verifica que, al crear un nuevo disparo, se inicialice correctamente. La expectativa de que las coordenadas sean (0, 0) y que el disparo sea visible es clave para asegurarte de que el disparo comienza en la posición correcta. Esto está relacionado con el </w:t>
       </w:r>
       <w:r>
         <w:rPr>
@@ -16009,6 +16055,7 @@
   <w:style w:type="character" w:default="1" w:styleId="Fuentedeprrafopredeter">
     <w:name w:val="Default Paragraph Font"/>
     <w:uiPriority w:val="1"/>
+    <w:semiHidden/>
     <w:unhideWhenUsed/>
   </w:style>
   <w:style w:type="table" w:default="1" w:styleId="Tablanormal">

</xml_diff>